<commit_message>
added an auto-failing test
</commit_message>
<xml_diff>
--- a/Screenshots.docx
+++ b/Screenshots.docx
@@ -31,6 +31,10 @@
     <w:p>
       <w:pPr>
         <w:pStyle w:val="Heading2"/>
+        <w:rPr>
+          <w:b/>
+          <w:bCs/>
+        </w:rPr>
       </w:pPr>
       <w:r>
         <w:t>Setting Up the Django App</w:t>
@@ -39,6 +43,9 @@
         <w:br/>
       </w:r>
       <w:r>
+        <w:rPr>
+          <w:noProof/>
+        </w:rPr>
         <w:drawing>
           <wp:inline distT="0" distB="0" distL="0" distR="0" wp14:anchorId="6F151A04" wp14:editId="17EC68F6">
             <wp:extent cx="5943600" cy="2719705"/>
@@ -86,6 +93,9 @@
         <w:br/>
       </w:r>
       <w:r>
+        <w:rPr>
+          <w:noProof/>
+        </w:rPr>
         <w:drawing>
           <wp:inline distT="0" distB="0" distL="0" distR="0" wp14:anchorId="63EFB7B8" wp14:editId="32BFC9FA">
             <wp:extent cx="5943600" cy="1465580"/>
@@ -122,7 +132,201 @@
           </wp:inline>
         </w:drawing>
       </w:r>
+      <w:r>
+        <w:br/>
+      </w:r>
+      <w:r>
+        <w:br/>
+      </w:r>
     </w:p>
+    <w:p>
+      <w:pPr>
+        <w:rPr>
+          <w:rFonts w:asciiTheme="majorHAnsi" w:eastAsiaTheme="majorEastAsia" w:hAnsiTheme="majorHAnsi" w:cstheme="majorBidi"/>
+          <w:b/>
+          <w:bCs/>
+          <w:color w:val="0F4761" w:themeColor="accent1" w:themeShade="BF"/>
+          <w:sz w:val="32"/>
+          <w:szCs w:val="32"/>
+        </w:rPr>
+      </w:pPr>
+      <w:r>
+        <w:rPr>
+          <w:b/>
+          <w:bCs/>
+        </w:rPr>
+        <w:br w:type="page"/>
+      </w:r>
+    </w:p>
+    <w:p>
+      <w:pPr>
+        <w:rPr>
+          <w:i/>
+          <w:iCs/>
+        </w:rPr>
+      </w:pPr>
+      <w:r>
+        <w:rPr>
+          <w:rStyle w:val="Heading2Char"/>
+        </w:rPr>
+        <w:lastRenderedPageBreak/>
+        <w:t>Defining continuous integration tests in GitHub Actions</w:t>
+      </w:r>
+      <w:r>
+        <w:br/>
+      </w:r>
+      <w:r>
+        <w:br/>
+      </w:r>
+      <w:r>
+        <w:t xml:space="preserve">Note, I </w:t>
+      </w:r>
+      <w:proofErr w:type="spellStart"/>
+      <w:r>
+        <w:t>pused</w:t>
+      </w:r>
+      <w:proofErr w:type="spellEnd"/>
+      <w:r>
+        <w:t xml:space="preserve"> this via the GUI </w:t>
+      </w:r>
+      <w:r>
+        <w:t>first as I had not run so there was less.</w:t>
+      </w:r>
+      <w:r>
+        <w:br/>
+      </w:r>
+      <w:r>
+        <w:rPr>
+          <w:i/>
+          <w:iCs/>
+        </w:rPr>
+        <w:t xml:space="preserve">  git config --global </w:t>
+      </w:r>
+      <w:proofErr w:type="spellStart"/>
+      <w:proofErr w:type="gramStart"/>
+      <w:r>
+        <w:rPr>
+          <w:i/>
+          <w:iCs/>
+        </w:rPr>
+        <w:t>user.email</w:t>
+      </w:r>
+      <w:proofErr w:type="spellEnd"/>
+      <w:proofErr w:type="gramEnd"/>
+      <w:r>
+        <w:rPr>
+          <w:i/>
+          <w:iCs/>
+        </w:rPr>
+        <w:t xml:space="preserve"> "you@example.com"</w:t>
+      </w:r>
+    </w:p>
+    <w:p>
+      <w:pPr>
+        <w:rPr>
+          <w:i/>
+          <w:iCs/>
+        </w:rPr>
+      </w:pPr>
+      <w:r>
+        <w:rPr>
+          <w:i/>
+          <w:iCs/>
+        </w:rPr>
+        <w:t xml:space="preserve">  git config --global user.name "Your Name"</w:t>
+      </w:r>
+    </w:p>
+    <w:p>
+      <w:pPr>
+        <w:pStyle w:val="Heading2"/>
+      </w:pPr>
+      <w:r>
+        <w:drawing>
+          <wp:inline distT="0" distB="0" distL="0" distR="0" wp14:anchorId="15912244" wp14:editId="06E60983">
+            <wp:extent cx="5943600" cy="1512570"/>
+            <wp:effectExtent l="0" t="0" r="0" b="0"/>
+            <wp:docPr id="1494775584" name="Picture 1" descr="A screenshot of a computer&#10;&#10;Description automatically generated"/>
+            <wp:cNvGraphicFramePr>
+              <a:graphicFrameLocks xmlns:a="http://schemas.openxmlformats.org/drawingml/2006/main" noChangeAspect="1"/>
+            </wp:cNvGraphicFramePr>
+            <a:graphic xmlns:a="http://schemas.openxmlformats.org/drawingml/2006/main">
+              <a:graphicData uri="http://schemas.openxmlformats.org/drawingml/2006/picture">
+                <pic:pic xmlns:pic="http://schemas.openxmlformats.org/drawingml/2006/picture">
+                  <pic:nvPicPr>
+                    <pic:cNvPr id="1494775584" name="Picture 1" descr="A screenshot of a computer&#10;&#10;Description automatically generated"/>
+                    <pic:cNvPicPr/>
+                  </pic:nvPicPr>
+                  <pic:blipFill>
+                    <a:blip r:embed="rId6"/>
+                    <a:stretch>
+                      <a:fillRect/>
+                    </a:stretch>
+                  </pic:blipFill>
+                  <pic:spPr>
+                    <a:xfrm>
+                      <a:off x="0" y="0"/>
+                      <a:ext cx="5943600" cy="1512570"/>
+                    </a:xfrm>
+                    <a:prstGeom prst="rect">
+                      <a:avLst/>
+                    </a:prstGeom>
+                  </pic:spPr>
+                </pic:pic>
+              </a:graphicData>
+            </a:graphic>
+          </wp:inline>
+        </w:drawing>
+      </w:r>
+      <w:r>
+        <w:br/>
+      </w:r>
+      <w:r>
+        <w:br/>
+      </w:r>
+      <w:r>
+        <w:drawing>
+          <wp:inline distT="0" distB="0" distL="0" distR="0" wp14:anchorId="1BFA15C9" wp14:editId="588DEB37">
+            <wp:extent cx="5943600" cy="3538855"/>
+            <wp:effectExtent l="0" t="0" r="0" b="4445"/>
+            <wp:docPr id="2022663071" name="Picture 1" descr="A screenshot of a computer&#10;&#10;Description automatically generated"/>
+            <wp:cNvGraphicFramePr>
+              <a:graphicFrameLocks xmlns:a="http://schemas.openxmlformats.org/drawingml/2006/main" noChangeAspect="1"/>
+            </wp:cNvGraphicFramePr>
+            <a:graphic xmlns:a="http://schemas.openxmlformats.org/drawingml/2006/main">
+              <a:graphicData uri="http://schemas.openxmlformats.org/drawingml/2006/picture">
+                <pic:pic xmlns:pic="http://schemas.openxmlformats.org/drawingml/2006/picture">
+                  <pic:nvPicPr>
+                    <pic:cNvPr id="2022663071" name="Picture 1" descr="A screenshot of a computer&#10;&#10;Description automatically generated"/>
+                    <pic:cNvPicPr/>
+                  </pic:nvPicPr>
+                  <pic:blipFill>
+                    <a:blip r:embed="rId7"/>
+                    <a:stretch>
+                      <a:fillRect/>
+                    </a:stretch>
+                  </pic:blipFill>
+                  <pic:spPr>
+                    <a:xfrm>
+                      <a:off x="0" y="0"/>
+                      <a:ext cx="5943600" cy="3538855"/>
+                    </a:xfrm>
+                    <a:prstGeom prst="rect">
+                      <a:avLst/>
+                    </a:prstGeom>
+                  </pic:spPr>
+                </pic:pic>
+              </a:graphicData>
+            </a:graphic>
+          </wp:inline>
+        </w:drawing>
+      </w:r>
+    </w:p>
+    <w:p>
+      <w:r>
+        <w:br w:type="page"/>
+      </w:r>
+    </w:p>
+    <w:p/>
     <w:sectPr>
       <w:pgSz w:w="12240" w:h="15840"/>
       <w:pgMar w:top="1440" w:right="1440" w:bottom="1440" w:left="1440" w:header="720" w:footer="720" w:gutter="0"/>

</xml_diff>